<commit_message>
Added locomotion, rotation, and implemented working Netcode
</commit_message>
<xml_diff>
--- a/Documentation/Documentation.docx
+++ b/Documentation/Documentation.docx
@@ -184,13 +184,14 @@
         </w:rPr>
         <w:t>About Netcode for Game Objects</w:t>
       </w:r>
+      <w:r>
+        <w:rPr>
+          <w:lang w:val="en-US"/>
+        </w:rPr>
+        <w:t xml:space="preserve"> and Getting started with Netcode for Game Objects tutorial</w:t>
+      </w:r>
     </w:p>
     <w:p>
-      <w:pPr>
-        <w:rPr>
-          <w:lang w:val="en-US"/>
-        </w:rPr>
-      </w:pPr>
       <w:r>
         <w:rPr>
           <w:lang w:val="en-US"/>
@@ -206,6 +207,35 @@
           <w:t>https://docs-multiplayer.unity3d.com/netcode/current/about/</w:t>
         </w:r>
       </w:hyperlink>
+    </w:p>
+    <w:p>
+      <w:pPr>
+        <w:rPr>
+          <w:lang w:val="en-US"/>
+        </w:rPr>
+      </w:pPr>
+      <w:r>
+        <w:rPr>
+          <w:lang w:val="en-US"/>
+        </w:rPr>
+        <w:t xml:space="preserve">Link: </w:t>
+      </w:r>
+      <w:hyperlink r:id="rId9" w:history="1">
+        <w:r>
+          <w:rPr>
+            <w:rStyle w:val="Hyperlink"/>
+            <w:lang w:val="en-US"/>
+          </w:rPr>
+          <w:t>https://learn.unity.com/tutorial/get-started-with-netcode-for-gameobjects#</w:t>
+        </w:r>
+      </w:hyperlink>
+    </w:p>
+    <w:p>
+      <w:pPr>
+        <w:rPr>
+          <w:lang w:val="en-US"/>
+        </w:rPr>
+      </w:pPr>
     </w:p>
     <w:p>
       <w:pPr>

</xml_diff>

<commit_message>
added camera rotation and collision
</commit_message>
<xml_diff>
--- a/Documentation/Documentation.docx
+++ b/Documentation/Documentation.docx
@@ -209,11 +209,6 @@
       </w:hyperlink>
     </w:p>
     <w:p>
-      <w:pPr>
-        <w:rPr>
-          <w:lang w:val="en-US"/>
-        </w:rPr>
-      </w:pPr>
       <w:r>
         <w:rPr>
           <w:lang w:val="en-US"/>
@@ -229,6 +224,60 @@
           <w:t>https://learn.unity.com/tutorial/get-started-with-netcode-for-gameobjects#</w:t>
         </w:r>
       </w:hyperlink>
+    </w:p>
+    <w:p>
+      <w:pPr>
+        <w:pStyle w:val="Heading2"/>
+        <w:numPr>
+          <w:ilvl w:val="0"/>
+          <w:numId w:val="1"/>
+        </w:numPr>
+        <w:rPr>
+          <w:lang w:val="en-US"/>
+        </w:rPr>
+      </w:pPr>
+      <w:r>
+        <w:rPr>
+          <w:lang w:val="en-US"/>
+        </w:rPr>
+        <w:t>Unity Learn tutorials</w:t>
+      </w:r>
+    </w:p>
+    <w:p>
+      <w:pPr>
+        <w:pStyle w:val="ListParagraph"/>
+        <w:numPr>
+          <w:ilvl w:val="0"/>
+          <w:numId w:val="2"/>
+        </w:numPr>
+        <w:rPr>
+          <w:lang w:val="en-US"/>
+        </w:rPr>
+      </w:pPr>
+      <w:r>
+        <w:rPr>
+          <w:lang w:val="en-US"/>
+        </w:rPr>
+        <w:t xml:space="preserve">Unity Essentials: </w:t>
+      </w:r>
+    </w:p>
+    <w:p>
+      <w:pPr>
+        <w:pStyle w:val="ListParagraph"/>
+        <w:numPr>
+          <w:ilvl w:val="0"/>
+          <w:numId w:val="2"/>
+        </w:numPr>
+        <w:rPr>
+          <w:lang w:val="en-US"/>
+        </w:rPr>
+      </w:pPr>
+      <w:r>
+        <w:rPr>
+          <w:lang w:val="en-US"/>
+        </w:rPr>
+        <w:t xml:space="preserve">Junior Programmer: </w:t>
+      </w:r>
     </w:p>
     <w:p>
       <w:pPr>
@@ -378,7 +427,7 @@
   <w:abstractNum w:abstractNumId="1" w15:restartNumberingAfterBreak="0">
     <w:nsid w:val="40304296"/>
     <w:multiLevelType w:val="hybridMultilevel"/>
-    <w:tmpl w:val="5FFEF6E8"/>
+    <w:tmpl w:val="6E4E3F94"/>
     <w:lvl w:ilvl="0" w:tplc="0C000001">
       <w:start w:val="1"/>
       <w:numFmt w:val="bullet"/>

</xml_diff>